<commit_message>
Documentation - added messages
</commit_message>
<xml_diff>
--- a/Documentation.docx
+++ b/Documentation.docx
@@ -3,51 +3,20 @@
 <w:document xmlns:wpc="http://schemas.microsoft.com/office/word/2010/wordprocessingCanvas" xmlns:cx="http://schemas.microsoft.com/office/drawing/2014/chartex" xmlns:cx1="http://schemas.microsoft.com/office/drawing/2015/9/8/chartex" xmlns:cx2="http://schemas.microsoft.com/office/drawing/2015/10/21/chartex" xmlns:cx3="http://schemas.microsoft.com/office/drawing/2016/5/9/chartex" xmlns:cx4="http://schemas.microsoft.com/office/drawing/2016/5/10/chartex" xmlns:cx5="http://schemas.microsoft.com/office/drawing/2016/5/11/chartex" xmlns:cx6="http://schemas.microsoft.com/office/drawing/2016/5/12/chartex" xmlns:cx7="http://schemas.microsoft.com/office/drawing/2016/5/13/chartex" xmlns:cx8="http://schemas.microsoft.com/office/drawing/2016/5/14/chartex" xmlns:mc="http://schemas.openxmlformats.org/markup-compatibility/2006" xmlns:aink="http://schemas.microsoft.com/office/drawing/2016/ink" xmlns:am3d="http://schemas.microsoft.com/office/drawing/2017/model3d" xmlns:o="urn:schemas-microsoft-com:office:office" xmlns:r="http://schemas.openxmlformats.org/officeDocument/2006/relationships" xmlns:m="http://schemas.openxmlformats.org/officeDocument/2006/math" xmlns:v="urn:schemas-microsoft-com:vml" xmlns:wp14="http://schemas.microsoft.com/office/word/2010/wordprocessingDrawing" xmlns:wp="http://schemas.openxmlformats.org/drawingml/2006/wordprocessingDrawing" xmlns:w10="urn:schemas-microsoft-com:office:word" xmlns:w="http://schemas.openxmlformats.org/wordprocessingml/2006/main" xmlns:w14="http://schemas.microsoft.com/office/word/2010/wordml" xmlns:w15="http://schemas.microsoft.com/office/word/2012/wordml" xmlns:w16cex="http://schemas.microsoft.com/office/word/2018/wordml/cex" xmlns:w16cid="http://schemas.microsoft.com/office/word/2016/wordml/cid" xmlns:w16="http://schemas.microsoft.com/office/word/2018/wordml" xmlns:w16se="http://schemas.microsoft.com/office/word/2015/wordml/symex" xmlns:wpg="http://schemas.microsoft.com/office/word/2010/wordprocessingGroup" xmlns:wpi="http://schemas.microsoft.com/office/word/2010/wordprocessingInk" xmlns:wne="http://schemas.microsoft.com/office/word/2006/wordml" xmlns:wps="http://schemas.microsoft.com/office/word/2010/wordprocessingShape" mc:Ignorable="w14 w15 w16se w16cid w16 w16cex wp14">
   <w:body>
     <w:p>
-      <w:pPr>
-        <w:rPr>
-          <w:lang w:val="en-US"/>
-        </w:rPr>
-      </w:pPr>
-      <w:r>
-        <w:rPr>
-          <w:lang w:val="en-US"/>
-        </w:rPr>
+      <w:r>
         <w:t>DS1 Project – Documentation</w:t>
       </w:r>
     </w:p>
-    <w:p>
-      <w:pPr>
-        <w:rPr>
-          <w:lang w:val="en-US"/>
-        </w:rPr>
-      </w:pPr>
-    </w:p>
-    <w:p>
-      <w:pPr>
-        <w:rPr>
-          <w:lang w:val="en-US"/>
-        </w:rPr>
-      </w:pPr>
-      <w:r>
-        <w:rPr>
-          <w:lang w:val="en-US"/>
-        </w:rPr>
+    <w:p/>
+    <w:p>
+      <w:r>
         <w:t xml:space="preserve">Code </w:t>
       </w:r>
       <w:r>
-        <w:rPr>
-          <w:lang w:val="en-US"/>
-        </w:rPr>
         <w:t>architecture:</w:t>
       </w:r>
     </w:p>
-    <w:p>
-      <w:pPr>
-        <w:rPr>
-          <w:lang w:val="en-US"/>
-        </w:rPr>
-      </w:pPr>
-    </w:p>
+    <w:p/>
     <w:p>
       <w:pPr>
         <w:pStyle w:val="Paragraphedeliste"/>
@@ -220,7 +189,13 @@
         <w:rPr>
           <w:lang w:val="en-US"/>
         </w:rPr>
-        <w:t>The bulk of the system relies on reception methods, divided into 3 behaviors :</w:t>
+        <w:t xml:space="preserve">The bulk of the system relies on reception methods, divided into 3 </w:t>
+      </w:r>
+      <w:r>
+        <w:rPr>
+          <w:lang w:val="en-US"/>
+        </w:rPr>
+        <w:t>behaviors:</w:t>
       </w:r>
     </w:p>
     <w:p>
@@ -288,7 +263,13 @@
         <w:rPr>
           <w:lang w:val="en-US"/>
         </w:rPr>
-        <w:t>Election : This receive behavior is triggered when the node in standard mode receives an election message</w:t>
+        <w:t>Election:</w:t>
+      </w:r>
+      <w:r>
+        <w:rPr>
+          <w:lang w:val="en-US"/>
+        </w:rPr>
+        <w:t xml:space="preserve"> This receive behavior is triggered when the node in standard mode receives an election message</w:t>
       </w:r>
       <w:r>
         <w:rPr>
@@ -312,7 +293,31 @@
         <w:rPr>
           <w:lang w:val="en-US"/>
         </w:rPr>
-        <w:t xml:space="preserve"> is able to process : CrashedNodeWarning, ElectionMessage, ElectionAck, Synchronization and Timeout messages.</w:t>
+        <w:t xml:space="preserve"> is able to </w:t>
+      </w:r>
+      <w:r>
+        <w:rPr>
+          <w:lang w:val="en-US"/>
+        </w:rPr>
+        <w:t>process:</w:t>
+      </w:r>
+      <w:r>
+        <w:rPr>
+          <w:lang w:val="en-US"/>
+        </w:rPr>
+        <w:t xml:space="preserve"> CrashedNodeWarning, ElectionMessage, ElectionAck, Synchronization</w:t>
+      </w:r>
+      <w:r>
+        <w:rPr>
+          <w:lang w:val="en-US"/>
+        </w:rPr>
+        <w:t>, Update (under certain conditions)</w:t>
+      </w:r>
+      <w:r>
+        <w:rPr>
+          <w:lang w:val="en-US"/>
+        </w:rPr>
+        <w:t xml:space="preserve"> and Timeout messages.</w:t>
       </w:r>
     </w:p>
     <w:p>
@@ -338,8 +343,58 @@
         <w:rPr>
           <w:lang w:val="en-US"/>
         </w:rPr>
-        <w:t>Crashed : When a node enters crashed state : it switches to this behavior that prevents it from processing any new message and from broadcasting anything.</w:t>
-      </w:r>
+        <w:t>Crashed:</w:t>
+      </w:r>
+      <w:r>
+        <w:rPr>
+          <w:lang w:val="en-US"/>
+        </w:rPr>
+        <w:t xml:space="preserve"> When a node enters crashed </w:t>
+      </w:r>
+      <w:r>
+        <w:rPr>
+          <w:lang w:val="en-US"/>
+        </w:rPr>
+        <w:t>state:</w:t>
+      </w:r>
+      <w:r>
+        <w:rPr>
+          <w:lang w:val="en-US"/>
+        </w:rPr>
+        <w:t xml:space="preserve"> it switches to this behavior that prevents it from processing any new message and from broadcasting anything.</w:t>
+      </w:r>
+    </w:p>
+    <w:p>
+      <w:pPr>
+        <w:pStyle w:val="Paragraphedeliste"/>
+        <w:rPr>
+          <w:lang w:val="en-US"/>
+        </w:rPr>
+      </w:pPr>
+    </w:p>
+    <w:p>
+      <w:pPr>
+        <w:pStyle w:val="Paragraphedeliste"/>
+        <w:rPr>
+          <w:lang w:val="en-US"/>
+        </w:rPr>
+      </w:pPr>
+    </w:p>
+    <w:p>
+      <w:pPr>
+        <w:pStyle w:val="Paragraphedeliste"/>
+        <w:rPr>
+          <w:lang w:val="en-US"/>
+        </w:rPr>
+      </w:pPr>
+    </w:p>
+    <w:p>
+      <w:pPr>
+        <w:pStyle w:val="Paragraphedeliste"/>
+        <w:rPr>
+          <w:lang w:val="en-US"/>
+        </w:rPr>
+      </w:pPr>
     </w:p>
     <w:p>
       <w:pPr>
@@ -372,7 +427,654 @@
         <w:rPr>
           <w:lang w:val="en-US"/>
         </w:rPr>
+        <w:lastRenderedPageBreak/>
         <w:t>The messages</w:t>
+      </w:r>
+    </w:p>
+    <w:p>
+      <w:pPr>
+        <w:pStyle w:val="Paragraphedeliste"/>
+        <w:rPr>
+          <w:lang w:val="en-US"/>
+        </w:rPr>
+      </w:pPr>
+    </w:p>
+    <w:p>
+      <w:pPr>
+        <w:pStyle w:val="Paragraphedeliste"/>
+        <w:numPr>
+          <w:ilvl w:val="0"/>
+          <w:numId w:val="6"/>
+        </w:numPr>
+        <w:rPr>
+          <w:lang w:val="en-US"/>
+        </w:rPr>
+      </w:pPr>
+      <w:r>
+        <w:rPr>
+          <w:lang w:val="en-US"/>
+        </w:rPr>
+        <w:t>Acknowledgement</w:t>
+      </w:r>
+    </w:p>
+    <w:p>
+      <w:pPr>
+        <w:rPr>
+          <w:lang w:val="en-US"/>
+        </w:rPr>
+      </w:pPr>
+      <w:r>
+        <w:rPr>
+          <w:lang w:val="en-US"/>
+        </w:rPr>
+        <w:t>Message sent by a participant after receiving an update from the coordinator. It contains the coordinates (epoch, sequence number) of a request and the sender id (to ease communication).</w:t>
+      </w:r>
+    </w:p>
+    <w:p>
+      <w:pPr>
+        <w:rPr>
+          <w:lang w:val="en-US"/>
+        </w:rPr>
+      </w:pPr>
+      <w:r>
+        <w:rPr>
+          <w:lang w:val="en-US"/>
+        </w:rPr>
+        <w:t>If the coordinator receives more than quorum acknowledgements, the update is enforced with the sending of a writeOK message. The sequence number is then updated.</w:t>
+      </w:r>
+    </w:p>
+    <w:p>
+      <w:pPr>
+        <w:pStyle w:val="Paragraphedeliste"/>
+        <w:numPr>
+          <w:ilvl w:val="0"/>
+          <w:numId w:val="6"/>
+        </w:numPr>
+        <w:rPr>
+          <w:lang w:val="en-US"/>
+        </w:rPr>
+      </w:pPr>
+      <w:r>
+        <w:rPr>
+          <w:lang w:val="en-US"/>
+        </w:rPr>
+        <w:t>CrashedNodeWarning</w:t>
+      </w:r>
+    </w:p>
+    <w:p>
+      <w:pPr>
+        <w:rPr>
+          <w:lang w:val="en-US"/>
+        </w:rPr>
+      </w:pPr>
+      <w:r>
+        <w:rPr>
+          <w:lang w:val="en-US"/>
+        </w:rPr>
+        <w:t xml:space="preserve">Message sent by a node to all others when it detects that another node has crashed (crash detection </w:t>
+      </w:r>
+      <w:r>
+        <w:rPr>
+          <w:i/>
+          <w:iCs/>
+          <w:lang w:val="en-US"/>
+        </w:rPr>
+        <w:t>via</w:t>
+      </w:r>
+      <w:r>
+        <w:rPr>
+          <w:lang w:val="en-US"/>
+        </w:rPr>
+        <w:t xml:space="preserve"> timeouts). It only contains the id of the crashed node.</w:t>
+      </w:r>
+    </w:p>
+    <w:p>
+      <w:pPr>
+        <w:pStyle w:val="Paragraphedeliste"/>
+        <w:numPr>
+          <w:ilvl w:val="0"/>
+          <w:numId w:val="6"/>
+        </w:numPr>
+        <w:rPr>
+          <w:lang w:val="en-US"/>
+        </w:rPr>
+      </w:pPr>
+      <w:r>
+        <w:rPr>
+          <w:lang w:val="en-US"/>
+        </w:rPr>
+        <w:t>CrashRequest</w:t>
+      </w:r>
+    </w:p>
+    <w:p>
+      <w:pPr>
+        <w:rPr>
+          <w:lang w:val="en-US"/>
+        </w:rPr>
+      </w:pPr>
+      <w:r>
+        <w:rPr>
+          <w:lang w:val="en-US"/>
+        </w:rPr>
+        <w:t xml:space="preserve">Message used for testing purposes </w:t>
+      </w:r>
+      <w:r>
+        <w:rPr>
+          <w:lang w:val="en-US"/>
+        </w:rPr>
+        <w:t>only:</w:t>
+      </w:r>
+      <w:r>
+        <w:rPr>
+          <w:lang w:val="en-US"/>
+        </w:rPr>
+        <w:t xml:space="preserve"> switches the destinated node to the crashed state where the node can no longer receive nor send messages.</w:t>
+      </w:r>
+    </w:p>
+    <w:p>
+      <w:pPr>
+        <w:pStyle w:val="Paragraphedeliste"/>
+        <w:numPr>
+          <w:ilvl w:val="0"/>
+          <w:numId w:val="6"/>
+        </w:numPr>
+        <w:rPr>
+          <w:lang w:val="en-US"/>
+        </w:rPr>
+      </w:pPr>
+      <w:r>
+        <w:rPr>
+          <w:lang w:val="en-US"/>
+        </w:rPr>
+        <w:t>ElectionAck</w:t>
+      </w:r>
+    </w:p>
+    <w:p>
+      <w:pPr>
+        <w:rPr>
+          <w:lang w:val="en-US"/>
+        </w:rPr>
+      </w:pPr>
+      <w:r>
+        <w:rPr>
+          <w:lang w:val="en-US"/>
+        </w:rPr>
+        <w:t xml:space="preserve">This message is sent by a node to the previous node in the election ring topology, to </w:t>
+      </w:r>
+      <w:r>
+        <w:rPr>
+          <w:lang w:val="en-US"/>
+        </w:rPr>
+        <w:t>make sure the election token has been passed along. It contains a reference to the relevant ElectionMessage as well as the sender id. The previous node cancels the timeout on reception of this message. If no ElectionAck is received in the timeout duration, the next node is considered crashed and the token passing is retried to the node after the next one.</w:t>
+      </w:r>
+    </w:p>
+    <w:p>
+      <w:pPr>
+        <w:pStyle w:val="Paragraphedeliste"/>
+        <w:numPr>
+          <w:ilvl w:val="0"/>
+          <w:numId w:val="6"/>
+        </w:numPr>
+        <w:rPr>
+          <w:lang w:val="en-US"/>
+        </w:rPr>
+      </w:pPr>
+      <w:r>
+        <w:rPr>
+          <w:lang w:val="en-US"/>
+        </w:rPr>
+        <w:t>ElectionMessage</w:t>
+      </w:r>
+    </w:p>
+    <w:p>
+      <w:pPr>
+        <w:rPr>
+          <w:lang w:val="en-US"/>
+        </w:rPr>
+      </w:pPr>
+      <w:r>
+        <w:rPr>
+          <w:lang w:val="en-US"/>
+        </w:rPr>
+        <w:t xml:space="preserve">The election message is a token circulating between nodes on a ring topology based on nodes id. It is first emitted by a node detecting the crash of the coordinator. It contains the epoch and the emitter id to identify the message. It also contains the list of candidate nodes in the election as well as a list containing the sequence number of the last stable update they implemented. Upon first reception of such a message, a node switches to the election behavior and adds its information to the token before passing it along. Upon second reception, the node can determine which node won the election and, if it won, assume </w:t>
+      </w:r>
+      <w:r>
+        <w:rPr>
+          <w:lang w:val="en-US"/>
+        </w:rPr>
+        <w:t>leadership,</w:t>
+      </w:r>
+      <w:r>
+        <w:rPr>
+          <w:lang w:val="en-US"/>
+        </w:rPr>
+        <w:t xml:space="preserve"> and terminate the election process.</w:t>
+      </w:r>
+    </w:p>
+    <w:p>
+      <w:pPr>
+        <w:pStyle w:val="Paragraphedeliste"/>
+        <w:numPr>
+          <w:ilvl w:val="0"/>
+          <w:numId w:val="6"/>
+        </w:numPr>
+        <w:rPr>
+          <w:lang w:val="en-US"/>
+        </w:rPr>
+      </w:pPr>
+      <w:r>
+        <w:rPr>
+          <w:lang w:val="en-US"/>
+        </w:rPr>
+        <w:t>EndEpoch</w:t>
+      </w:r>
+    </w:p>
+    <w:p>
+      <w:pPr>
+        <w:rPr>
+          <w:lang w:val="en-US"/>
+        </w:rPr>
+      </w:pPr>
+      <w:r>
+        <w:rPr>
+          <w:lang w:val="en-US"/>
+        </w:rPr>
+        <w:t xml:space="preserve">This message is sent by the newly elected coordinator just before closing an epoch. This empty message triggers the standard receiving behavior and </w:t>
+      </w:r>
+      <w:r>
+        <w:rPr>
+          <w:lang w:val="en-US"/>
+        </w:rPr>
+        <w:t>initializes the new epoch on all participating nodes.</w:t>
+      </w:r>
+    </w:p>
+    <w:p>
+      <w:pPr>
+        <w:pStyle w:val="Paragraphedeliste"/>
+        <w:numPr>
+          <w:ilvl w:val="0"/>
+          <w:numId w:val="6"/>
+        </w:numPr>
+        <w:rPr>
+          <w:lang w:val="en-US"/>
+        </w:rPr>
+      </w:pPr>
+      <w:r>
+        <w:rPr>
+          <w:lang w:val="en-US"/>
+        </w:rPr>
+        <w:t>Heartbeat</w:t>
+      </w:r>
+    </w:p>
+    <w:p>
+      <w:pPr>
+        <w:rPr>
+          <w:lang w:val="en-US"/>
+        </w:rPr>
+      </w:pPr>
+      <w:r>
+        <w:rPr>
+          <w:lang w:val="en-US"/>
+        </w:rPr>
+        <w:t>The heartbeat message has a double use: received by the coordinator after a heartbeart timeout (shorter that the participant heartbeat timeout), it means that it is time to send a new heartbeat to other participants. Received by a participant, it resets the timeout made to periodically check on the coordinator.</w:t>
+      </w:r>
+    </w:p>
+    <w:p>
+      <w:pPr>
+        <w:pStyle w:val="Paragraphedeliste"/>
+        <w:numPr>
+          <w:ilvl w:val="0"/>
+          <w:numId w:val="6"/>
+        </w:numPr>
+        <w:rPr>
+          <w:lang w:val="en-US"/>
+        </w:rPr>
+      </w:pPr>
+      <w:r>
+        <w:rPr>
+          <w:lang w:val="en-US"/>
+        </w:rPr>
+        <w:t>ReadRequest</w:t>
+      </w:r>
+    </w:p>
+    <w:p>
+      <w:pPr>
+        <w:rPr>
+          <w:lang w:val="en-US"/>
+        </w:rPr>
+      </w:pPr>
+      <w:r>
+        <w:rPr>
+          <w:lang w:val="en-US"/>
+        </w:rPr>
+        <w:t>This message is a simple read request, when received by a node, the node directly replies to the client the stored value with a ReadResponse message.</w:t>
+      </w:r>
+    </w:p>
+    <w:p>
+      <w:pPr>
+        <w:pStyle w:val="Paragraphedeliste"/>
+        <w:numPr>
+          <w:ilvl w:val="0"/>
+          <w:numId w:val="6"/>
+        </w:numPr>
+        <w:rPr>
+          <w:lang w:val="en-US"/>
+        </w:rPr>
+      </w:pPr>
+      <w:r>
+        <w:rPr>
+          <w:lang w:val="en-US"/>
+        </w:rPr>
+        <w:lastRenderedPageBreak/>
+        <w:t>ReadResponse</w:t>
+      </w:r>
+    </w:p>
+    <w:p>
+      <w:pPr>
+        <w:rPr>
+          <w:lang w:val="en-US"/>
+        </w:rPr>
+      </w:pPr>
+      <w:r>
+        <w:rPr>
+          <w:lang w:val="en-US"/>
+        </w:rPr>
+        <w:t>Message sent by a node to reply to a client ReadRequest.</w:t>
+      </w:r>
+    </w:p>
+    <w:p>
+      <w:pPr>
+        <w:pStyle w:val="Paragraphedeliste"/>
+        <w:numPr>
+          <w:ilvl w:val="0"/>
+          <w:numId w:val="6"/>
+        </w:numPr>
+        <w:rPr>
+          <w:lang w:val="en-US"/>
+        </w:rPr>
+      </w:pPr>
+      <w:r>
+        <w:rPr>
+          <w:lang w:val="en-US"/>
+        </w:rPr>
+        <w:t>Request</w:t>
+      </w:r>
+    </w:p>
+    <w:p>
+      <w:pPr>
+        <w:ind w:left="360"/>
+        <w:rPr>
+          <w:lang w:val="en-US"/>
+        </w:rPr>
+      </w:pPr>
+      <w:r>
+        <w:rPr>
+          <w:lang w:val="en-US"/>
+        </w:rPr>
+        <w:t>Empty class from which inherit both ReadRequest and UpdateRequest</w:t>
+      </w:r>
+    </w:p>
+    <w:p>
+      <w:pPr>
+        <w:pStyle w:val="Paragraphedeliste"/>
+        <w:numPr>
+          <w:ilvl w:val="0"/>
+          <w:numId w:val="6"/>
+        </w:numPr>
+        <w:rPr>
+          <w:lang w:val="en-US"/>
+        </w:rPr>
+      </w:pPr>
+      <w:r>
+        <w:rPr>
+          <w:lang w:val="en-US"/>
+        </w:rPr>
+        <w:t>Synchronization</w:t>
+      </w:r>
+    </w:p>
+    <w:p>
+      <w:pPr>
+        <w:rPr>
+          <w:lang w:val="en-US"/>
+        </w:rPr>
+      </w:pPr>
+      <w:r>
+        <w:rPr>
+          <w:lang w:val="en-US"/>
+        </w:rPr>
+        <w:t>Message sent by a newly elected coordinator to terminate the election process. It contains the last stable update to implement by all other nodes.</w:t>
+      </w:r>
+    </w:p>
+    <w:p>
+      <w:pPr>
+        <w:pStyle w:val="Paragraphedeliste"/>
+        <w:numPr>
+          <w:ilvl w:val="0"/>
+          <w:numId w:val="6"/>
+        </w:numPr>
+        <w:rPr>
+          <w:lang w:val="en-US"/>
+        </w:rPr>
+      </w:pPr>
+      <w:r>
+        <w:rPr>
+          <w:lang w:val="en-US"/>
+        </w:rPr>
+        <w:t>Timeout</w:t>
+      </w:r>
+    </w:p>
+    <w:p>
+      <w:pPr>
+        <w:rPr>
+          <w:lang w:val="en-US"/>
+        </w:rPr>
+      </w:pPr>
+      <w:r>
+        <w:rPr>
+          <w:lang w:val="en-US"/>
+        </w:rPr>
+        <w:t xml:space="preserve">A message scheduled to be sent by a node </w:t>
+      </w:r>
+      <w:r>
+        <w:rPr>
+          <w:lang w:val="en-US"/>
+        </w:rPr>
+        <w:t xml:space="preserve">to itself </w:t>
+      </w:r>
+      <w:r>
+        <w:rPr>
+          <w:lang w:val="en-US"/>
+        </w:rPr>
+        <w:t xml:space="preserve">after a </w:t>
+      </w:r>
+      <w:r>
+        <w:rPr>
+          <w:lang w:val="en-US"/>
+        </w:rPr>
+        <w:t>certain time duration. Upon reception, depending on the type of timeout, different actions can be taken. For instance, the crash detection procedure.</w:t>
+      </w:r>
+    </w:p>
+    <w:p>
+      <w:pPr>
+        <w:pStyle w:val="Paragraphedeliste"/>
+        <w:numPr>
+          <w:ilvl w:val="0"/>
+          <w:numId w:val="6"/>
+        </w:numPr>
+        <w:rPr>
+          <w:lang w:val="en-US"/>
+        </w:rPr>
+      </w:pPr>
+      <w:r>
+        <w:rPr>
+          <w:lang w:val="en-US"/>
+        </w:rPr>
+        <w:t>Update</w:t>
+      </w:r>
+    </w:p>
+    <w:p>
+      <w:pPr>
+        <w:rPr>
+          <w:lang w:val="en-US"/>
+        </w:rPr>
+      </w:pPr>
+      <w:r>
+        <w:rPr>
+          <w:lang w:val="en-US"/>
+        </w:rPr>
+        <w:t>A message sent to all participants by the coordinator after it received or was forwarded an update request. It contains the epoch and a sequence number to identify the update, a value to implement, the sender id and two Booleans: one for the validation status of an update and another one to differentiate between the consolidation of an epoch before starting a new one, and a regular update.</w:t>
+      </w:r>
+    </w:p>
+    <w:p>
+      <w:pPr>
+        <w:rPr>
+          <w:lang w:val="en-US"/>
+        </w:rPr>
+      </w:pPr>
+      <w:r>
+        <w:rPr>
+          <w:lang w:val="en-US"/>
+        </w:rPr>
+        <w:t>Updates are stored by each node in a waiting list that also works as a version history.</w:t>
+      </w:r>
+    </w:p>
+    <w:p>
+      <w:pPr>
+        <w:rPr>
+          <w:lang w:val="en-US"/>
+        </w:rPr>
+      </w:pPr>
+      <w:r>
+        <w:rPr>
+          <w:lang w:val="en-US"/>
+        </w:rPr>
+        <w:t xml:space="preserve">Upon reception of an Update message, nodes are supposed to ACK the coordinator to warn the system they are ready to install the new value. At the same time, they set a timeout </w:t>
+      </w:r>
+      <w:r>
+        <w:rPr>
+          <w:lang w:val="en-US"/>
+        </w:rPr>
+        <w:t>to</w:t>
+      </w:r>
+      <w:r>
+        <w:rPr>
+          <w:lang w:val="en-US"/>
+        </w:rPr>
+        <w:t xml:space="preserve"> detect if the coordinator crashed after the sending of the update.</w:t>
+      </w:r>
+    </w:p>
+    <w:p>
+      <w:pPr>
+        <w:rPr>
+          <w:lang w:val="en-US"/>
+        </w:rPr>
+      </w:pPr>
+      <w:r>
+        <w:rPr>
+          <w:lang w:val="en-US"/>
+        </w:rPr>
+        <w:t xml:space="preserve">In case of epoch consolidation, </w:t>
+      </w:r>
+      <w:r>
+        <w:rPr>
+          <w:lang w:val="en-US"/>
+        </w:rPr>
+        <w:t xml:space="preserve">most recent </w:t>
+      </w:r>
+      <w:r>
+        <w:rPr>
+          <w:lang w:val="en-US"/>
+        </w:rPr>
+        <w:t xml:space="preserve">updates are forwarded by the </w:t>
+      </w:r>
+      <w:r>
+        <w:rPr>
+          <w:lang w:val="en-US"/>
+        </w:rPr>
+        <w:t xml:space="preserve">participants to the coordinator that will decide to implement the latest if Quorum-1 participants (including itself) agree. </w:t>
+      </w:r>
+    </w:p>
+    <w:p>
+      <w:pPr>
+        <w:pStyle w:val="Paragraphedeliste"/>
+        <w:numPr>
+          <w:ilvl w:val="0"/>
+          <w:numId w:val="6"/>
+        </w:numPr>
+        <w:rPr>
+          <w:lang w:val="en-US"/>
+        </w:rPr>
+      </w:pPr>
+      <w:r>
+        <w:rPr>
+          <w:lang w:val="en-US"/>
+        </w:rPr>
+        <w:t>WriteOK</w:t>
+      </w:r>
+    </w:p>
+    <w:p>
+      <w:pPr>
+        <w:rPr>
+          <w:lang w:val="en-US"/>
+        </w:rPr>
+      </w:pPr>
+      <w:r>
+        <w:rPr>
+          <w:lang w:val="en-US"/>
+        </w:rPr>
+        <w:t xml:space="preserve">Message sent by the coordinator to tell the participants to implement an update. It contains the coordinates of the update (epoch and sequence numbers) as well as the sender id. </w:t>
+      </w:r>
+    </w:p>
+    <w:p>
+      <w:pPr>
+        <w:rPr>
+          <w:lang w:val="en-US"/>
+        </w:rPr>
+      </w:pPr>
+      <w:r>
+        <w:rPr>
+          <w:lang w:val="en-US"/>
+        </w:rPr>
+        <w:t>Upon reception, participant change the s</w:t>
+      </w:r>
+      <w:r>
+        <w:rPr>
+          <w:lang w:val="en-US"/>
+        </w:rPr>
+        <w:t>tatus of the update to validated in their history and install the said update. Then they update their value and the sequence number.</w:t>
+      </w:r>
+    </w:p>
+    <w:p>
+      <w:pPr>
+        <w:rPr>
+          <w:lang w:val="en-US"/>
+        </w:rPr>
+      </w:pPr>
+    </w:p>
+    <w:p>
+      <w:pPr>
+        <w:rPr>
+          <w:lang w:val="en-US"/>
+        </w:rPr>
+      </w:pPr>
+      <w:r>
+        <w:rPr>
+          <w:lang w:val="en-US"/>
+        </w:rPr>
+        <w:t>The class TwoPhaseBroadcast is the main file, containing the creation of the actors and the tests of the system.</w:t>
+      </w:r>
+    </w:p>
+    <w:p>
+      <w:pPr>
+        <w:rPr>
+          <w:lang w:val="en-US"/>
+        </w:rPr>
+      </w:pPr>
+      <w:r>
+        <w:rPr>
+          <w:lang w:val="en-US"/>
+        </w:rPr>
+        <w:t>Tests have been regrouped by comment blocks to better see precise functionalities. Note that with such parallel systems, there is no guarantee of when exactly a crash request is executed when requested between standard requests.</w:t>
       </w:r>
     </w:p>
     <w:p>
@@ -567,6 +1269,92 @@
     </w:lvl>
   </w:abstractNum>
   <w:abstractNum w:abstractNumId="2" w15:restartNumberingAfterBreak="0">
+    <w:nsid w:val="44B92E32"/>
+    <w:multiLevelType w:val="hybridMultilevel"/>
+    <w:tmpl w:val="068A3140"/>
+    <w:lvl w:ilvl="0" w:tplc="040C0019">
+      <w:start w:val="1"/>
+      <w:numFmt w:val="lowerLetter"/>
+      <w:lvlText w:val="%1."/>
+      <w:lvlJc w:val="left"/>
+      <w:pPr>
+        <w:ind w:left="720" w:hanging="360"/>
+      </w:pPr>
+    </w:lvl>
+    <w:lvl w:ilvl="1" w:tplc="040C0019" w:tentative="1">
+      <w:start w:val="1"/>
+      <w:numFmt w:val="lowerLetter"/>
+      <w:lvlText w:val="%2."/>
+      <w:lvlJc w:val="left"/>
+      <w:pPr>
+        <w:ind w:left="1440" w:hanging="360"/>
+      </w:pPr>
+    </w:lvl>
+    <w:lvl w:ilvl="2" w:tplc="040C001B" w:tentative="1">
+      <w:start w:val="1"/>
+      <w:numFmt w:val="lowerRoman"/>
+      <w:lvlText w:val="%3."/>
+      <w:lvlJc w:val="right"/>
+      <w:pPr>
+        <w:ind w:left="2160" w:hanging="180"/>
+      </w:pPr>
+    </w:lvl>
+    <w:lvl w:ilvl="3" w:tplc="040C000F" w:tentative="1">
+      <w:start w:val="1"/>
+      <w:numFmt w:val="decimal"/>
+      <w:lvlText w:val="%4."/>
+      <w:lvlJc w:val="left"/>
+      <w:pPr>
+        <w:ind w:left="2880" w:hanging="360"/>
+      </w:pPr>
+    </w:lvl>
+    <w:lvl w:ilvl="4" w:tplc="040C0019" w:tentative="1">
+      <w:start w:val="1"/>
+      <w:numFmt w:val="lowerLetter"/>
+      <w:lvlText w:val="%5."/>
+      <w:lvlJc w:val="left"/>
+      <w:pPr>
+        <w:ind w:left="3600" w:hanging="360"/>
+      </w:pPr>
+    </w:lvl>
+    <w:lvl w:ilvl="5" w:tplc="040C001B" w:tentative="1">
+      <w:start w:val="1"/>
+      <w:numFmt w:val="lowerRoman"/>
+      <w:lvlText w:val="%6."/>
+      <w:lvlJc w:val="right"/>
+      <w:pPr>
+        <w:ind w:left="4320" w:hanging="180"/>
+      </w:pPr>
+    </w:lvl>
+    <w:lvl w:ilvl="6" w:tplc="040C000F" w:tentative="1">
+      <w:start w:val="1"/>
+      <w:numFmt w:val="decimal"/>
+      <w:lvlText w:val="%7."/>
+      <w:lvlJc w:val="left"/>
+      <w:pPr>
+        <w:ind w:left="5040" w:hanging="360"/>
+      </w:pPr>
+    </w:lvl>
+    <w:lvl w:ilvl="7" w:tplc="040C0019" w:tentative="1">
+      <w:start w:val="1"/>
+      <w:numFmt w:val="lowerLetter"/>
+      <w:lvlText w:val="%8."/>
+      <w:lvlJc w:val="left"/>
+      <w:pPr>
+        <w:ind w:left="5760" w:hanging="360"/>
+      </w:pPr>
+    </w:lvl>
+    <w:lvl w:ilvl="8" w:tplc="040C001B" w:tentative="1">
+      <w:start w:val="1"/>
+      <w:numFmt w:val="lowerRoman"/>
+      <w:lvlText w:val="%9."/>
+      <w:lvlJc w:val="right"/>
+      <w:pPr>
+        <w:ind w:left="6480" w:hanging="180"/>
+      </w:pPr>
+    </w:lvl>
+  </w:abstractNum>
+  <w:abstractNum w:abstractNumId="3" w15:restartNumberingAfterBreak="0">
     <w:nsid w:val="5819712E"/>
     <w:multiLevelType w:val="hybridMultilevel"/>
     <w:tmpl w:val="A8CAFAB6"/>
@@ -652,7 +1440,7 @@
       </w:pPr>
     </w:lvl>
   </w:abstractNum>
-  <w:abstractNum w:abstractNumId="3" w15:restartNumberingAfterBreak="0">
+  <w:abstractNum w:abstractNumId="4" w15:restartNumberingAfterBreak="0">
     <w:nsid w:val="74372E21"/>
     <w:multiLevelType w:val="hybridMultilevel"/>
     <w:tmpl w:val="EA6CF300"/>
@@ -735,6 +1523,92 @@
       <w:lvlJc w:val="right"/>
       <w:pPr>
         <w:ind w:left="6480" w:hanging="180"/>
+      </w:pPr>
+    </w:lvl>
+  </w:abstractNum>
+  <w:abstractNum w:abstractNumId="5" w15:restartNumberingAfterBreak="0">
+    <w:nsid w:val="7D2B3AD1"/>
+    <w:multiLevelType w:val="multilevel"/>
+    <w:tmpl w:val="040C001D"/>
+    <w:lvl w:ilvl="0">
+      <w:start w:val="1"/>
+      <w:numFmt w:val="decimal"/>
+      <w:lvlText w:val="%1)"/>
+      <w:lvlJc w:val="left"/>
+      <w:pPr>
+        <w:ind w:left="360" w:hanging="360"/>
+      </w:pPr>
+    </w:lvl>
+    <w:lvl w:ilvl="1">
+      <w:start w:val="1"/>
+      <w:numFmt w:val="lowerLetter"/>
+      <w:lvlText w:val="%2)"/>
+      <w:lvlJc w:val="left"/>
+      <w:pPr>
+        <w:ind w:left="720" w:hanging="360"/>
+      </w:pPr>
+    </w:lvl>
+    <w:lvl w:ilvl="2">
+      <w:start w:val="1"/>
+      <w:numFmt w:val="lowerRoman"/>
+      <w:lvlText w:val="%3)"/>
+      <w:lvlJc w:val="left"/>
+      <w:pPr>
+        <w:ind w:left="1080" w:hanging="360"/>
+      </w:pPr>
+    </w:lvl>
+    <w:lvl w:ilvl="3">
+      <w:start w:val="1"/>
+      <w:numFmt w:val="decimal"/>
+      <w:lvlText w:val="(%4)"/>
+      <w:lvlJc w:val="left"/>
+      <w:pPr>
+        <w:ind w:left="1440" w:hanging="360"/>
+      </w:pPr>
+    </w:lvl>
+    <w:lvl w:ilvl="4">
+      <w:start w:val="1"/>
+      <w:numFmt w:val="lowerLetter"/>
+      <w:lvlText w:val="(%5)"/>
+      <w:lvlJc w:val="left"/>
+      <w:pPr>
+        <w:ind w:left="1800" w:hanging="360"/>
+      </w:pPr>
+    </w:lvl>
+    <w:lvl w:ilvl="5">
+      <w:start w:val="1"/>
+      <w:numFmt w:val="lowerRoman"/>
+      <w:lvlText w:val="(%6)"/>
+      <w:lvlJc w:val="left"/>
+      <w:pPr>
+        <w:ind w:left="2160" w:hanging="360"/>
+      </w:pPr>
+    </w:lvl>
+    <w:lvl w:ilvl="6">
+      <w:start w:val="1"/>
+      <w:numFmt w:val="decimal"/>
+      <w:lvlText w:val="%7."/>
+      <w:lvlJc w:val="left"/>
+      <w:pPr>
+        <w:ind w:left="2520" w:hanging="360"/>
+      </w:pPr>
+    </w:lvl>
+    <w:lvl w:ilvl="7">
+      <w:start w:val="1"/>
+      <w:numFmt w:val="lowerLetter"/>
+      <w:lvlText w:val="%8."/>
+      <w:lvlJc w:val="left"/>
+      <w:pPr>
+        <w:ind w:left="2880" w:hanging="360"/>
+      </w:pPr>
+    </w:lvl>
+    <w:lvl w:ilvl="8">
+      <w:start w:val="1"/>
+      <w:numFmt w:val="lowerRoman"/>
+      <w:lvlText w:val="%9."/>
+      <w:lvlJc w:val="left"/>
+      <w:pPr>
+        <w:ind w:left="3240" w:hanging="360"/>
       </w:pPr>
     </w:lvl>
   </w:abstractNum>
@@ -742,13 +1616,19 @@
     <w:abstractNumId w:val="1"/>
   </w:num>
   <w:num w:numId="2">
-    <w:abstractNumId w:val="2"/>
+    <w:abstractNumId w:val="3"/>
   </w:num>
   <w:num w:numId="3">
     <w:abstractNumId w:val="0"/>
   </w:num>
   <w:num w:numId="4">
-    <w:abstractNumId w:val="3"/>
+    <w:abstractNumId w:val="4"/>
+  </w:num>
+  <w:num w:numId="5">
+    <w:abstractNumId w:val="5"/>
+  </w:num>
+  <w:num w:numId="6">
+    <w:abstractNumId w:val="2"/>
   </w:num>
 </w:numbering>
 </file>
@@ -1155,6 +2035,7 @@
   <w:style w:type="character" w:default="1" w:styleId="Policepardfaut">
     <w:name w:val="Default Paragraph Font"/>
     <w:uiPriority w:val="1"/>
+    <w:semiHidden/>
     <w:unhideWhenUsed/>
   </w:style>
   <w:style w:type="table" w:default="1" w:styleId="TableauNormal">

</xml_diff>